<commit_message>
Arreglos 1 Doc Taller
Modificaciones despues de la explicación del docente sobre el documento
para el primer panel
</commit_message>
<xml_diff>
--- a/Proyecto de Grado.docx
+++ b/Proyecto de Grado.docx
@@ -1398,19 +1398,8 @@
           <w:szCs w:val="24"/>
           <w:lang w:val="es-MX"/>
         </w:rPr>
-        <w:t xml:space="preserve">o se ha implementado en </w:t>
-      </w:r>
-      <w:proofErr w:type="gramStart"/>
-      <w:r>
-        <w:rPr>
-          <w:rFonts w:ascii="Times New Roman" w:hAnsi="Times New Roman" w:cs="Times New Roman"/>
-          <w:sz w:val="24"/>
-          <w:szCs w:val="24"/>
-          <w:lang w:val="es-MX"/>
-        </w:rPr>
-        <w:t>nuestro medio</w:t>
-      </w:r>
-      <w:proofErr w:type="gramEnd"/>
+        <w:t>o se ha implementado en nuestro medio</w:t>
+      </w:r>
       <w:r>
         <w:rPr>
           <w:rFonts w:ascii="Times New Roman" w:hAnsi="Times New Roman" w:cs="Times New Roman"/>
@@ -1446,27 +1435,7 @@
           <w:szCs w:val="24"/>
           <w:lang w:val="es-MX"/>
         </w:rPr>
-        <w:t xml:space="preserve"> “</w:t>
-      </w:r>
-      <w:proofErr w:type="spellStart"/>
-      <w:r>
-        <w:rPr>
-          <w:rFonts w:ascii="Times New Roman" w:hAnsi="Times New Roman" w:cs="Times New Roman"/>
-          <w:sz w:val="24"/>
-          <w:szCs w:val="24"/>
-          <w:lang w:val="es-MX"/>
-        </w:rPr>
-        <w:t>IdentiFour</w:t>
-      </w:r>
-      <w:proofErr w:type="spellEnd"/>
-      <w:r>
-        <w:rPr>
-          <w:rFonts w:ascii="Times New Roman" w:hAnsi="Times New Roman" w:cs="Times New Roman"/>
-          <w:sz w:val="24"/>
-          <w:szCs w:val="24"/>
-          <w:lang w:val="es-MX"/>
-        </w:rPr>
-        <w:t>”</w:t>
+        <w:t xml:space="preserve"> “IdentiFour”</w:t>
       </w:r>
       <w:r>
         <w:rPr>
@@ -1791,27 +1760,7 @@
           <w:szCs w:val="24"/>
           <w:lang w:val="es-MX"/>
         </w:rPr>
-        <w:t xml:space="preserve">Normalmente al ingresar a la universidad existen guardias que reparten unos </w:t>
-      </w:r>
-      <w:proofErr w:type="spellStart"/>
-      <w:r>
-        <w:rPr>
-          <w:rFonts w:ascii="Arial" w:hAnsi="Arial" w:cs="Arial"/>
-          <w:sz w:val="24"/>
-          <w:szCs w:val="24"/>
-          <w:lang w:val="es-MX"/>
-        </w:rPr>
-        <w:t>tickes</w:t>
-      </w:r>
-      <w:proofErr w:type="spellEnd"/>
-      <w:r>
-        <w:rPr>
-          <w:rFonts w:ascii="Arial" w:hAnsi="Arial" w:cs="Arial"/>
-          <w:sz w:val="24"/>
-          <w:szCs w:val="24"/>
-          <w:lang w:val="es-MX"/>
-        </w:rPr>
-        <w:t xml:space="preserve"> a los vehículos que ingresan, los cuales deberán devolverlos al salir, el problema que tiene la universidad es que no realizan el registro del vehículo, </w:t>
+        <w:t xml:space="preserve">Normalmente al ingresar a la universidad existen guardias que reparten unos tickes a los vehículos que ingresan, los cuales deberán devolverlos al salir, el problema que tiene la universidad es que no realizan el registro del vehículo, </w:t>
       </w:r>
       <w:r>
         <w:rPr>
@@ -1988,9 +1937,8 @@
           <w:szCs w:val="24"/>
           <w:lang w:val="es-MX"/>
         </w:rPr>
-        <w:t xml:space="preserve">eh incluso de la empresa que es nuestro caso de estudio, </w:t>
-      </w:r>
-      <w:proofErr w:type="spellStart"/>
+        <w:t xml:space="preserve">eh incluso de la empresa que es nuestro caso de estudio, Micrium, </w:t>
+      </w:r>
       <w:r>
         <w:rPr>
           <w:rFonts w:ascii="Arial" w:hAnsi="Arial" w:cs="Arial"/>
@@ -1998,18 +1946,19 @@
           <w:szCs w:val="24"/>
           <w:lang w:val="es-MX"/>
         </w:rPr>
-        <w:t>Micrium</w:t>
-      </w:r>
-      <w:proofErr w:type="spellEnd"/>
-      <w:r>
+        <w:t>etc.</w:t>
+      </w:r>
+    </w:p>
+    <w:p>
+      <w:pPr>
+        <w:ind w:left="360"/>
         <w:rPr>
           <w:rFonts w:ascii="Arial" w:hAnsi="Arial" w:cs="Arial"/>
           <w:sz w:val="24"/>
           <w:szCs w:val="24"/>
           <w:lang w:val="es-MX"/>
         </w:rPr>
-        <w:t xml:space="preserve">, </w:t>
-      </w:r>
+      </w:pPr>
       <w:r>
         <w:rPr>
           <w:rFonts w:ascii="Arial" w:hAnsi="Arial" w:cs="Arial"/>
@@ -2017,7 +1966,16 @@
           <w:szCs w:val="24"/>
           <w:lang w:val="es-MX"/>
         </w:rPr>
-        <w:t>etc.</w:t>
+        <w:t>El hecho d</w:t>
+      </w:r>
+      <w:r>
+        <w:rPr>
+          <w:rFonts w:ascii="Arial" w:hAnsi="Arial" w:cs="Arial"/>
+          <w:sz w:val="24"/>
+          <w:szCs w:val="24"/>
+          <w:lang w:val="es-MX"/>
+        </w:rPr>
+        <w:t>e usar una tecnología de control remoto hace que se aligere un poco el trabajo de estar abriendo la tranca manualmente, pero no mucho en el registro del ingreso de los vehículos, ya que eso se realizara de manera manual.</w:t>
       </w:r>
     </w:p>
     <w:p>
@@ -2037,48 +1995,8 @@
           <w:szCs w:val="24"/>
           <w:lang w:val="es-MX"/>
         </w:rPr>
-        <w:t>El hecho d</w:t>
-      </w:r>
-      <w:r>
-        <w:rPr>
-          <w:rFonts w:ascii="Arial" w:hAnsi="Arial" w:cs="Arial"/>
-          <w:sz w:val="24"/>
-          <w:szCs w:val="24"/>
-          <w:lang w:val="es-MX"/>
-        </w:rPr>
-        <w:t>e usar una tecnología de control remoto hace que se aligere un poco el trabajo de estar abriendo la tranca manualmente, pero no mucho en el registro del ingreso de los vehículos, ya que eso se realizara de manera manual.</w:t>
-      </w:r>
-    </w:p>
-    <w:p>
-      <w:pPr>
-        <w:ind w:left="360"/>
-        <w:rPr>
-          <w:rFonts w:ascii="Arial" w:hAnsi="Arial" w:cs="Arial"/>
-          <w:sz w:val="24"/>
-          <w:szCs w:val="24"/>
-          <w:lang w:val="es-MX"/>
-        </w:rPr>
-      </w:pPr>
-      <w:r>
-        <w:rPr>
-          <w:rFonts w:ascii="Arial" w:hAnsi="Arial" w:cs="Arial"/>
-          <w:sz w:val="24"/>
-          <w:szCs w:val="24"/>
-          <w:lang w:val="es-MX"/>
-        </w:rPr>
-        <w:t xml:space="preserve">Por ejemplo en </w:t>
-      </w:r>
-      <w:proofErr w:type="spellStart"/>
-      <w:r>
-        <w:rPr>
-          <w:rFonts w:ascii="Arial" w:hAnsi="Arial" w:cs="Arial"/>
-          <w:sz w:val="24"/>
-          <w:szCs w:val="24"/>
-          <w:lang w:val="es-MX"/>
-        </w:rPr>
-        <w:t>Micrium</w:t>
-      </w:r>
-      <w:proofErr w:type="spellEnd"/>
+        <w:t>Por ejemplo en Micrium</w:t>
+      </w:r>
       <w:r>
         <w:rPr>
           <w:rFonts w:ascii="Arial" w:hAnsi="Arial" w:cs="Arial"/>
@@ -2562,35 +2480,33 @@
         <w:lastRenderedPageBreak/>
         <w:t>detectar la presencia de un vehículo se abren para dejar pasar el vehículos, puertas con un guardia solamente vigilando de quién es el que está ingresando y solamente identificarlo al conductor, entre otras diferentes variantes.</w:t>
       </w:r>
-      <w:bookmarkStart w:id="3" w:name="_GoBack"/>
+    </w:p>
+    <w:p>
+      <w:pPr>
+        <w:ind w:left="360"/>
+        <w:rPr>
+          <w:rFonts w:ascii="Arial" w:hAnsi="Arial" w:cs="Arial"/>
+          <w:sz w:val="24"/>
+          <w:szCs w:val="24"/>
+          <w:lang w:val="es-MX"/>
+        </w:rPr>
+      </w:pPr>
+    </w:p>
+    <w:p>
+      <w:pPr>
+        <w:pStyle w:val="Ttulo2"/>
+        <w:rPr>
+          <w:lang w:val="es-MX"/>
+        </w:rPr>
+      </w:pPr>
+      <w:bookmarkStart w:id="3" w:name="_Toc383520576"/>
+      <w:r>
+        <w:rPr>
+          <w:lang w:val="es-MX"/>
+        </w:rPr>
+        <w:t>DESCRIPCIÓN DEL PROBLEMA</w:t>
+      </w:r>
       <w:bookmarkEnd w:id="3"/>
-    </w:p>
-    <w:p>
-      <w:pPr>
-        <w:ind w:left="360"/>
-        <w:rPr>
-          <w:rFonts w:ascii="Arial" w:hAnsi="Arial" w:cs="Arial"/>
-          <w:sz w:val="24"/>
-          <w:szCs w:val="24"/>
-          <w:lang w:val="es-MX"/>
-        </w:rPr>
-      </w:pPr>
-    </w:p>
-    <w:p>
-      <w:pPr>
-        <w:pStyle w:val="Ttulo2"/>
-        <w:rPr>
-          <w:lang w:val="es-MX"/>
-        </w:rPr>
-      </w:pPr>
-      <w:bookmarkStart w:id="4" w:name="_Toc383520576"/>
-      <w:r>
-        <w:rPr>
-          <w:lang w:val="es-MX"/>
-        </w:rPr>
-        <w:t>DESCRIPCIÓN DEL PROBLEMA</w:t>
-      </w:r>
-      <w:bookmarkEnd w:id="4"/>
     </w:p>
     <w:p>
       <w:pPr>
@@ -2743,23 +2659,7 @@
         <w:t>Seguros Banamex</w:t>
       </w:r>
       <w:r>
-        <w:t xml:space="preserve"> [en línea]. </w:t>
-      </w:r>
-      <w:proofErr w:type="spellStart"/>
-      <w:r>
-        <w:t>Mexico</w:t>
-      </w:r>
-      <w:proofErr w:type="spellEnd"/>
-      <w:r>
-        <w:t>, 2011-</w:t>
-      </w:r>
-      <w:proofErr w:type="gramStart"/>
-      <w:r>
-        <w:t>2012 .</w:t>
-      </w:r>
-      <w:proofErr w:type="gramEnd"/>
-      <w:r>
-        <w:t xml:space="preserve"> "Seguros Banamex".  &lt;</w:t>
+        <w:t xml:space="preserve"> [en línea]. Mexico, 2011-2012 . "Seguros Banamex".  &lt;</w:t>
       </w:r>
       <w:r>
         <w:t>https://www.segurosbanamex.com.mx/SB/documentos/EstadisticasAutosMasRobados.pdf</w:t>
@@ -4393,13 +4293,29 @@
           <w:lang w:val="es-MX"/>
         </w:rPr>
       </w:pPr>
-      <w:bookmarkStart w:id="5" w:name="_Toc383520577"/>
+      <w:bookmarkStart w:id="4" w:name="_Toc383520577"/>
       <w:r>
         <w:rPr>
           <w:lang w:val="es-MX"/>
         </w:rPr>
         <w:t>SITUACIÓN PROBLEMÁTICA</w:t>
       </w:r>
+      <w:bookmarkEnd w:id="4"/>
+    </w:p>
+    <w:p>
+      <w:pPr>
+        <w:pStyle w:val="Ttulo2"/>
+        <w:rPr>
+          <w:lang w:val="es-MX"/>
+        </w:rPr>
+      </w:pPr>
+      <w:bookmarkStart w:id="5" w:name="_Toc383520578"/>
+      <w:r>
+        <w:rPr>
+          <w:lang w:val="es-MX"/>
+        </w:rPr>
+        <w:t>SITUACIÓN DESEADA</w:t>
+      </w:r>
       <w:bookmarkEnd w:id="5"/>
     </w:p>
     <w:p>
@@ -4409,91 +4325,75 @@
           <w:lang w:val="es-MX"/>
         </w:rPr>
       </w:pPr>
-      <w:bookmarkStart w:id="6" w:name="_Toc383520578"/>
-      <w:r>
-        <w:rPr>
-          <w:lang w:val="es-MX"/>
-        </w:rPr>
-        <w:t>SITUACIÓN DESEADA</w:t>
+      <w:bookmarkStart w:id="6" w:name="_Toc383520579"/>
+      <w:r>
+        <w:rPr>
+          <w:lang w:val="es-MX"/>
+        </w:rPr>
+        <w:t>OBJETIVOS</w:t>
       </w:r>
       <w:bookmarkEnd w:id="6"/>
     </w:p>
     <w:p>
       <w:pPr>
-        <w:pStyle w:val="Ttulo2"/>
-        <w:rPr>
-          <w:lang w:val="es-MX"/>
-        </w:rPr>
-      </w:pPr>
-      <w:bookmarkStart w:id="7" w:name="_Toc383520579"/>
-      <w:r>
-        <w:rPr>
-          <w:lang w:val="es-MX"/>
-        </w:rPr>
-        <w:t>OBJETIVOS</w:t>
+        <w:pStyle w:val="Ttulo3"/>
+        <w:rPr>
+          <w:lang w:val="es-MX"/>
+        </w:rPr>
+      </w:pPr>
+      <w:bookmarkStart w:id="7" w:name="_Toc383520580"/>
+      <w:r>
+        <w:rPr>
+          <w:lang w:val="es-MX"/>
+        </w:rPr>
+        <w:t>OBJETIVO GENERAL</w:t>
       </w:r>
       <w:bookmarkEnd w:id="7"/>
     </w:p>
     <w:p>
       <w:pPr>
+        <w:ind w:left="1713" w:firstLine="447"/>
+        <w:rPr>
+          <w:lang w:val="es-MX"/>
+        </w:rPr>
+      </w:pPr>
+      <w:r>
+        <w:rPr>
+          <w:lang w:val="es-MX"/>
+        </w:rPr>
+        <w:t xml:space="preserve">Desarrollar un sistema informático para el control de ingresos y salidas de vehículos </w:t>
+      </w:r>
+      <w:r>
+        <w:rPr>
+          <w:lang w:val="es-MX"/>
+        </w:rPr>
+        <w:t>de</w:t>
+      </w:r>
+      <w:r>
+        <w:rPr>
+          <w:lang w:val="es-MX"/>
+        </w:rPr>
+        <w:t xml:space="preserve"> entornos cerrados tomando en cuenta medidas de seguridad.</w:t>
+      </w:r>
+    </w:p>
+    <w:p>
+      <w:pPr>
         <w:pStyle w:val="Ttulo3"/>
         <w:rPr>
           <w:lang w:val="es-MX"/>
         </w:rPr>
       </w:pPr>
-      <w:bookmarkStart w:id="8" w:name="_Toc383520580"/>
-      <w:r>
-        <w:rPr>
-          <w:lang w:val="es-MX"/>
-        </w:rPr>
-        <w:t>OBJETIVO GENERAL</w:t>
+      <w:bookmarkStart w:id="8" w:name="_Toc383520581"/>
+      <w:r>
+        <w:rPr>
+          <w:lang w:val="es-MX"/>
+        </w:rPr>
+        <w:t>OBJETIVO ESPECÍFICO</w:t>
       </w:r>
       <w:bookmarkEnd w:id="8"/>
     </w:p>
     <w:p>
       <w:pPr>
-        <w:ind w:left="1713" w:firstLine="447"/>
-        <w:rPr>
-          <w:lang w:val="es-MX"/>
-        </w:rPr>
-      </w:pPr>
-      <w:r>
-        <w:rPr>
-          <w:lang w:val="es-MX"/>
-        </w:rPr>
-        <w:t xml:space="preserve">Desarrollar un sistema informático para el control de ingresos y salidas de vehículos </w:t>
-      </w:r>
-      <w:r>
-        <w:rPr>
-          <w:lang w:val="es-MX"/>
-        </w:rPr>
-        <w:t>de</w:t>
-      </w:r>
-      <w:r>
-        <w:rPr>
-          <w:lang w:val="es-MX"/>
-        </w:rPr>
-        <w:t xml:space="preserve"> entornos cerrados tomando en cuenta medidas de seguridad.</w:t>
-      </w:r>
-    </w:p>
-    <w:p>
-      <w:pPr>
-        <w:pStyle w:val="Ttulo3"/>
-        <w:rPr>
-          <w:lang w:val="es-MX"/>
-        </w:rPr>
-      </w:pPr>
-      <w:bookmarkStart w:id="9" w:name="_Toc383520581"/>
-      <w:r>
-        <w:rPr>
-          <w:lang w:val="es-MX"/>
-        </w:rPr>
-        <w:t>OBJETIVO ESPECÍFICO</w:t>
-      </w:r>
-      <w:bookmarkEnd w:id="9"/>
-    </w:p>
-    <w:p>
-      <w:pPr>
         <w:rPr>
           <w:rFonts w:ascii="Times New Roman" w:hAnsi="Times New Roman" w:cs="Times New Roman"/>
           <w:sz w:val="24"/>
@@ -4526,14 +4426,30 @@
           <w:rFonts w:cs="Times New Roman"/>
           <w:szCs w:val="24"/>
         </w:rPr>
-        <w:t>entrevistas realizada</w:t>
+        <w:t xml:space="preserve">entrevistas </w:t>
       </w:r>
       <w:r>
         <w:rPr>
           <w:rFonts w:cs="Times New Roman"/>
           <w:szCs w:val="24"/>
-        </w:rPr>
-        <w:t xml:space="preserve">s a los entornos cerrados </w:t>
+          <w:highlight w:val="red"/>
+        </w:rPr>
+        <w:t>realizada</w:t>
+      </w:r>
+      <w:r>
+        <w:rPr>
+          <w:rFonts w:cs="Times New Roman"/>
+          <w:szCs w:val="24"/>
+          <w:highlight w:val="red"/>
+        </w:rPr>
+        <w:t>s a los entornos cerrados</w:t>
+      </w:r>
+      <w:r>
+        <w:rPr>
+          <w:rFonts w:cs="Times New Roman"/>
+          <w:szCs w:val="24"/>
+        </w:rPr>
+        <w:t xml:space="preserve"> </w:t>
       </w:r>
       <w:r>
         <w:rPr>
@@ -4664,23 +4580,7 @@
           <w:rFonts w:cs="Times New Roman"/>
           <w:szCs w:val="24"/>
         </w:rPr>
-        <w:t xml:space="preserve"> utilizando el SGBD </w:t>
-      </w:r>
-      <w:proofErr w:type="spellStart"/>
-      <w:r>
-        <w:rPr>
-          <w:rFonts w:cs="Times New Roman"/>
-          <w:szCs w:val="24"/>
-        </w:rPr>
-        <w:t>PostgreSql</w:t>
-      </w:r>
-      <w:proofErr w:type="spellEnd"/>
-      <w:r>
-        <w:rPr>
-          <w:rFonts w:cs="Times New Roman"/>
-          <w:szCs w:val="24"/>
-        </w:rPr>
-        <w:t xml:space="preserve"> 9.0.</w:t>
+        <w:t xml:space="preserve"> utilizando el SGBD PostgreSql.</w:t>
       </w:r>
     </w:p>
     <w:p>
@@ -4712,23 +4612,7 @@
           <w:rFonts w:cs="Times New Roman"/>
           <w:szCs w:val="24"/>
         </w:rPr>
-        <w:t xml:space="preserve">Diseñar la base de datos para las trancas utilizando el SGBD </w:t>
-      </w:r>
-      <w:proofErr w:type="spellStart"/>
-      <w:r>
-        <w:rPr>
-          <w:rFonts w:cs="Times New Roman"/>
-          <w:szCs w:val="24"/>
-        </w:rPr>
-        <w:t>PostgreSql</w:t>
-      </w:r>
-      <w:proofErr w:type="spellEnd"/>
-      <w:r>
-        <w:rPr>
-          <w:rFonts w:cs="Times New Roman"/>
-          <w:szCs w:val="24"/>
-        </w:rPr>
-        <w:t xml:space="preserve"> 9.0.</w:t>
+        <w:t>Diseñar la base de datos para las trancas utilizando el SGBD PostgreSql.</w:t>
       </w:r>
     </w:p>
     <w:p>
@@ -4760,23 +4644,7 @@
           <w:rFonts w:cs="Times New Roman"/>
           <w:szCs w:val="24"/>
         </w:rPr>
-        <w:t xml:space="preserve">Diseñar el modelo de negocio con el CASE Enterprise </w:t>
-      </w:r>
-      <w:proofErr w:type="spellStart"/>
-      <w:r>
-        <w:rPr>
-          <w:rFonts w:cs="Times New Roman"/>
-          <w:szCs w:val="24"/>
-        </w:rPr>
-        <w:t>Architect</w:t>
-      </w:r>
-      <w:proofErr w:type="spellEnd"/>
-      <w:r>
-        <w:rPr>
-          <w:rFonts w:cs="Times New Roman"/>
-          <w:szCs w:val="24"/>
-        </w:rPr>
-        <w:t xml:space="preserve"> versión 8.0.</w:t>
+        <w:t>Diseñar el modelo de negocio con el CASE Enterprise Architect.</w:t>
       </w:r>
     </w:p>
     <w:p>
@@ -4822,39 +4690,7 @@
           <w:rFonts w:cs="Times New Roman"/>
           <w:szCs w:val="24"/>
         </w:rPr>
-        <w:t xml:space="preserve">utilizando la herramienta </w:t>
-      </w:r>
-      <w:proofErr w:type="spellStart"/>
-      <w:r>
-        <w:rPr>
-          <w:rFonts w:cs="Times New Roman"/>
-          <w:szCs w:val="24"/>
-        </w:rPr>
-        <w:t>Balsamiq</w:t>
-      </w:r>
-      <w:proofErr w:type="spellEnd"/>
-      <w:r>
-        <w:rPr>
-          <w:rFonts w:cs="Times New Roman"/>
-          <w:szCs w:val="24"/>
-        </w:rPr>
-        <w:t xml:space="preserve"> </w:t>
-      </w:r>
-      <w:proofErr w:type="spellStart"/>
-      <w:r>
-        <w:rPr>
-          <w:rFonts w:cs="Times New Roman"/>
-          <w:szCs w:val="24"/>
-        </w:rPr>
-        <w:t>Mockups</w:t>
-      </w:r>
-      <w:proofErr w:type="spellEnd"/>
-      <w:r>
-        <w:rPr>
-          <w:rFonts w:cs="Times New Roman"/>
-          <w:szCs w:val="24"/>
-        </w:rPr>
-        <w:t xml:space="preserve"> v2.1.14</w:t>
+        <w:t>utilizando la herramienta Balsamiq Mockups</w:t>
       </w:r>
       <w:r>
         <w:rPr>
@@ -4893,23 +4729,14 @@
           <w:rFonts w:cs="Times New Roman"/>
           <w:szCs w:val="24"/>
         </w:rPr>
-        <w:t xml:space="preserve">Diseñar la base de datos para los móviles utilizando el SGBD </w:t>
-      </w:r>
-      <w:proofErr w:type="spellStart"/>
+        <w:t>Diseñar la base de datos para los m</w:t>
+      </w:r>
       <w:r>
         <w:rPr>
           <w:rFonts w:cs="Times New Roman"/>
           <w:szCs w:val="24"/>
         </w:rPr>
-        <w:t>SqLite</w:t>
-      </w:r>
-      <w:proofErr w:type="spellEnd"/>
-      <w:r>
-        <w:rPr>
-          <w:rFonts w:cs="Times New Roman"/>
-          <w:szCs w:val="24"/>
-        </w:rPr>
-        <w:t xml:space="preserve"> v3.0</w:t>
+        <w:t>óviles utilizando el SGBD SqLite</w:t>
       </w:r>
       <w:r>
         <w:rPr>
@@ -4962,29 +4789,6 @@
           <w:rFonts w:cs="Times New Roman"/>
           <w:szCs w:val="24"/>
         </w:rPr>
-        <w:t xml:space="preserve">, utilizando el IDE  </w:t>
-      </w:r>
-      <w:proofErr w:type="spellStart"/>
-      <w:r>
-        <w:rPr>
-          <w:rFonts w:cs="Times New Roman"/>
-          <w:szCs w:val="24"/>
-        </w:rPr>
-        <w:t>NetBeans</w:t>
-      </w:r>
-      <w:proofErr w:type="spellEnd"/>
-      <w:r>
-        <w:rPr>
-          <w:rFonts w:cs="Times New Roman"/>
-          <w:szCs w:val="24"/>
-        </w:rPr>
-        <w:t xml:space="preserve"> v7.4</w:t>
-      </w:r>
-      <w:r>
-        <w:rPr>
-          <w:rFonts w:cs="Times New Roman"/>
-          <w:szCs w:val="24"/>
-        </w:rPr>
         <w:t xml:space="preserve"> en el lenguaje de programación Java.</w:t>
       </w:r>
     </w:p>
@@ -5031,30 +4835,7 @@
           <w:rFonts w:cs="Times New Roman"/>
           <w:szCs w:val="24"/>
         </w:rPr>
-        <w:t xml:space="preserve"> tranca, utilizando el IDE </w:t>
-      </w:r>
-      <w:proofErr w:type="spellStart"/>
-      <w:r>
-        <w:rPr>
-          <w:rFonts w:cs="Times New Roman"/>
-          <w:szCs w:val="24"/>
-        </w:rPr>
-        <w:t>Netbeans</w:t>
-      </w:r>
-      <w:proofErr w:type="spellEnd"/>
-      <w:r>
-        <w:rPr>
-          <w:rFonts w:cs="Times New Roman"/>
-          <w:szCs w:val="24"/>
-        </w:rPr>
-        <w:t xml:space="preserve"> v7.4</w:t>
-      </w:r>
-      <w:r>
-        <w:rPr>
-          <w:rFonts w:cs="Times New Roman"/>
-          <w:szCs w:val="24"/>
-        </w:rPr>
-        <w:t xml:space="preserve"> en el lenguaje de programación Java.</w:t>
+        <w:t xml:space="preserve"> tranca, utilizando el lenguaje de programación Java.</w:t>
       </w:r>
     </w:p>
     <w:p>
@@ -5086,13 +4867,20 @@
           <w:rFonts w:cs="Times New Roman"/>
           <w:szCs w:val="24"/>
         </w:rPr>
-        <w:t>Implementar la aplicación móvil utilizando el IDE Eclipse con el ADT v21.1</w:t>
+        <w:t xml:space="preserve">Implementar la aplicación móvil </w:t>
       </w:r>
       <w:r>
         <w:rPr>
           <w:rFonts w:cs="Times New Roman"/>
           <w:szCs w:val="24"/>
         </w:rPr>
+        <w:t>utilizando el lenguaje de programación Java</w:t>
+      </w:r>
+      <w:r>
+        <w:rPr>
+          <w:rFonts w:cs="Times New Roman"/>
+          <w:szCs w:val="24"/>
+        </w:rPr>
         <w:t>.</w:t>
       </w:r>
     </w:p>
@@ -5123,7 +4911,21 @@
           <w:rFonts w:cs="Times New Roman"/>
           <w:szCs w:val="24"/>
         </w:rPr>
-        <w:t>Implementar la aplicación web utilizando el IDE Eclipse Kepler v2.0.</w:t>
+        <w:t xml:space="preserve">Implementar la aplicación web utilizando </w:t>
+      </w:r>
+      <w:r>
+        <w:rPr>
+          <w:rFonts w:cs="Times New Roman"/>
+          <w:szCs w:val="24"/>
+        </w:rPr>
+        <w:t>el Framework JSF</w:t>
+      </w:r>
+      <w:r>
+        <w:rPr>
+          <w:rFonts w:cs="Times New Roman"/>
+          <w:szCs w:val="24"/>
+        </w:rPr>
+        <w:t>.</w:t>
       </w:r>
     </w:p>
     <w:p>
@@ -5213,7 +5015,15 @@
         <w:rPr>
           <w:lang w:val="es-MX"/>
         </w:rPr>
-        <w:t>Probar la aplicación web utilizando el método de la caja negra.</w:t>
+        <w:t>Probar la aplicación web utilizando el método de la caja ne</w:t>
+      </w:r>
+      <w:bookmarkStart w:id="9" w:name="_GoBack"/>
+      <w:bookmarkEnd w:id="9"/>
+      <w:r>
+        <w:rPr>
+          <w:lang w:val="es-MX"/>
+        </w:rPr>
+        <w:t>gra.</w:t>
       </w:r>
     </w:p>
     <w:p>
@@ -5296,69 +5106,13 @@
         <w:rPr>
           <w:lang w:val="es-MX"/>
         </w:rPr>
-        <w:t xml:space="preserve">Tomar en cuenta que el sistema utilizará otra aplicación para el manejo de los usuarios llamado Active </w:t>
-      </w:r>
-      <w:proofErr w:type="spellStart"/>
-      <w:r>
-        <w:rPr>
-          <w:lang w:val="es-MX"/>
-        </w:rPr>
-        <w:t>Directory</w:t>
-      </w:r>
-      <w:proofErr w:type="spellEnd"/>
-      <w:r>
-        <w:rPr>
-          <w:lang w:val="es-MX"/>
-        </w:rPr>
-        <w:t xml:space="preserve"> utilizando el protocolo LDAP</w:t>
-      </w:r>
-      <w:r>
-        <w:rPr>
-          <w:lang w:val="es-MX"/>
-        </w:rPr>
-        <w:t xml:space="preserve"> para el manejo de los usuarios, de manera que del lado del sistema de control vehicular “</w:t>
-      </w:r>
-      <w:proofErr w:type="spellStart"/>
-      <w:r>
-        <w:rPr>
-          <w:lang w:val="es-MX"/>
-        </w:rPr>
-        <w:t>IdentiFour</w:t>
-      </w:r>
-      <w:proofErr w:type="spellEnd"/>
-      <w:r>
-        <w:rPr>
-          <w:lang w:val="es-MX"/>
-        </w:rPr>
-        <w:t xml:space="preserve">” solamente se manejarán referencias a Active </w:t>
-      </w:r>
-      <w:proofErr w:type="spellStart"/>
-      <w:r>
-        <w:rPr>
-          <w:lang w:val="es-MX"/>
-        </w:rPr>
-        <w:t>Directory</w:t>
-      </w:r>
-      <w:proofErr w:type="spellEnd"/>
-      <w:r>
-        <w:rPr>
-          <w:lang w:val="es-MX"/>
-        </w:rPr>
-        <w:t xml:space="preserve">, sin embargo los datos de los usuarios, se administrarán directamente en el sistema externo Active </w:t>
-      </w:r>
-      <w:proofErr w:type="spellStart"/>
-      <w:r>
-        <w:rPr>
-          <w:lang w:val="es-MX"/>
-        </w:rPr>
-        <w:t>Directory</w:t>
-      </w:r>
-      <w:proofErr w:type="spellEnd"/>
-      <w:r>
-        <w:rPr>
-          <w:lang w:val="es-MX"/>
-        </w:rPr>
-        <w:t>.</w:t>
+        <w:t>Tomar en cuenta que el sistema utilizará otra aplicación para el manejo de los usuarios llamado Active Directory utilizando el protocolo LDAP</w:t>
+      </w:r>
+      <w:r>
+        <w:rPr>
+          <w:lang w:val="es-MX"/>
+        </w:rPr>
+        <w:t xml:space="preserve"> para el manejo de los usuarios, de manera que del lado del sistema de control vehicular “IdentiFour” solamente se manejarán referencias a Active Directory, sin embargo los datos de los usuarios, se administrarán directamente en el sistema externo Active Directory.</w:t>
       </w:r>
     </w:p>
     <w:p>
@@ -6747,16 +6501,8 @@
         <w:rPr>
           <w:lang w:val="es-MX"/>
         </w:rPr>
-        <w:t xml:space="preserve">Los datos básicos para lanzar una alarma son los </w:t>
-      </w:r>
-      <w:proofErr w:type="gramStart"/>
-      <w:r>
-        <w:rPr>
-          <w:lang w:val="es-MX"/>
-        </w:rPr>
-        <w:t>siguientes :</w:t>
-      </w:r>
-      <w:proofErr w:type="gramEnd"/>
+        <w:t>Los datos básicos para lanzar una alarma son los siguientes :</w:t>
+      </w:r>
     </w:p>
     <w:p>
       <w:pPr>
@@ -7765,7 +7511,7 @@
         <w:noProof/>
         <w:lang w:val="es-ES"/>
       </w:rPr>
-      <w:t>17</w:t>
+      <w:t>11</w:t>
     </w:r>
     <w:r>
       <w:rPr>
@@ -7893,7 +7639,7 @@
         </mc:Choice>
         <mc:Fallback>
           <w:pict>
-            <v:group w14:anchorId="70DA8492" id="Grupo 441" o:spid="_x0000_s1026" style="position:absolute;margin-left:0;margin-top:0;width:610.8pt;height:64.8pt;flip:y;z-index:251665920;mso-width-percent:1000;mso-height-percent:910;mso-position-horizontal:center;mso-position-horizontal-relative:page;mso-position-vertical:bottom;mso-position-vertical-relative:page;mso-width-percent:1000;mso-height-percent:910;mso-height-relative:bottom-margin-area" coordorigin="8,9" coordsize="12208,1439" o:gfxdata="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" o:allowincell="f">
+            <v:group w14:anchorId="46AD66AC" id="Grupo 441" o:spid="_x0000_s1026" style="position:absolute;margin-left:0;margin-top:0;width:610.8pt;height:64.8pt;flip:y;z-index:251665920;mso-width-percent:1000;mso-height-percent:910;mso-position-horizontal:center;mso-position-horizontal-relative:page;mso-position-vertical:bottom;mso-position-vertical-relative:page;mso-width-percent:1000;mso-height-percent:910;mso-height-relative:bottom-margin-area" coordorigin="8,9" coordsize="12208,1439" o:gfxdata="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" o:allowincell="f">
               <v:shapetype id="_x0000_t32" coordsize="21600,21600" o:spt="32" o:oned="t" path="m,l21600,21600e" filled="f">
                 <v:path arrowok="t" fillok="f" o:connecttype="none"/>
                 <o:lock v:ext="edit" shapetype="t"/>
@@ -7980,7 +7726,7 @@
         </mc:Choice>
         <mc:Fallback>
           <w:pict>
-            <v:rect w14:anchorId="17997198" id="Rectángulo 444" o:spid="_x0000_s1026" style="position:absolute;margin-left:0;margin-top:0;width:7.15pt;height:64.8pt;z-index:251672064;visibility:visible;mso-wrap-style:square;mso-width-percent:0;mso-height-percent:900;mso-wrap-distance-left:9pt;mso-wrap-distance-top:0;mso-wrap-distance-right:9pt;mso-wrap-distance-bottom:0;mso-position-horizontal:center;mso-position-horizontal-relative:left-margin-area;mso-position-vertical:bottom;mso-position-vertical-relative:page;mso-width-percent:0;mso-height-percent:900;mso-width-relative:page;mso-height-relative:bottom-margin-area;v-text-anchor:top" o:gfxdata="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" fillcolor="#8db3e2 [1311]" strokecolor="#4f81bd [3204]">
+            <v:rect w14:anchorId="103BA862" id="Rectángulo 444" o:spid="_x0000_s1026" style="position:absolute;margin-left:0;margin-top:0;width:7.15pt;height:64.8pt;z-index:251672064;visibility:visible;mso-wrap-style:square;mso-width-percent:0;mso-height-percent:900;mso-wrap-distance-left:9pt;mso-wrap-distance-top:0;mso-wrap-distance-right:9pt;mso-wrap-distance-bottom:0;mso-position-horizontal:center;mso-position-horizontal-relative:left-margin-area;mso-position-vertical:bottom;mso-position-vertical-relative:page;mso-width-percent:0;mso-height-percent:900;mso-width-relative:page;mso-height-relative:bottom-margin-area;v-text-anchor:top" o:gfxdata="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" fillcolor="#8db3e2 [1311]" strokecolor="#4f81bd [3204]">
               <v:fill r:id="rId1" o:title="" color2="white [3212]" type="pattern"/>
               <w10:wrap anchorx="margin" anchory="page"/>
             </v:rect>
@@ -8062,7 +7808,7 @@
         </mc:Choice>
         <mc:Fallback>
           <w:pict>
-            <v:rect w14:anchorId="36E58846" id="Rectángulo 445" o:spid="_x0000_s1026" style="position:absolute;margin-left:0;margin-top:0;width:7.2pt;height:64.8pt;z-index:251668992;visibility:visible;mso-wrap-style:square;mso-width-percent:0;mso-height-percent:900;mso-wrap-distance-left:9pt;mso-wrap-distance-top:0;mso-wrap-distance-right:9pt;mso-wrap-distance-bottom:0;mso-position-horizontal:center;mso-position-horizontal-relative:right-margin-area;mso-position-vertical:bottom;mso-position-vertical-relative:page;mso-width-percent:0;mso-height-percent:900;mso-width-relative:page;mso-height-relative:bottom-margin-area;v-text-anchor:top" o:gfxdata="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" fillcolor="#8db3e2 [1311]" strokecolor="#4f81bd [3204]">
+            <v:rect w14:anchorId="70F5596C" id="Rectángulo 445" o:spid="_x0000_s1026" style="position:absolute;margin-left:0;margin-top:0;width:7.2pt;height:64.8pt;z-index:251668992;visibility:visible;mso-wrap-style:square;mso-width-percent:0;mso-height-percent:900;mso-wrap-distance-left:9pt;mso-wrap-distance-top:0;mso-wrap-distance-right:9pt;mso-wrap-distance-bottom:0;mso-position-horizontal:center;mso-position-horizontal-relative:right-margin-area;mso-position-vertical:bottom;mso-position-vertical-relative:page;mso-width-percent:0;mso-height-percent:900;mso-width-relative:page;mso-height-relative:bottom-margin-area;v-text-anchor:top" o:gfxdata="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" fillcolor="#8db3e2 [1311]" strokecolor="#4f81bd [3204]">
               <v:fill r:id="rId1" o:title="" color2="white [3212]" type="pattern"/>
               <w10:wrap anchorx="margin" anchory="page"/>
             </v:rect>
@@ -8264,7 +8010,7 @@
         </mc:Choice>
         <mc:Fallback>
           <w:pict>
-            <v:group w14:anchorId="44F380E3" id="Grupo 468" o:spid="_x0000_s1026" style="position:absolute;margin-left:0;margin-top:0;width:791.15pt;height:1in;z-index:251667968;mso-width-percent:1000;mso-height-percent:925;mso-position-horizontal:center;mso-position-horizontal-relative:page;mso-position-vertical:top;mso-position-vertical-relative:page;mso-width-percent:1000;mso-height-percent:925;mso-height-relative:top-margin-area" coordorigin="8,9" coordsize="15823,1439" o:gfxdata="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">
+            <v:group w14:anchorId="7C37B001" id="Grupo 468" o:spid="_x0000_s1026" style="position:absolute;margin-left:0;margin-top:0;width:791.15pt;height:1in;z-index:251667968;mso-width-percent:1000;mso-height-percent:925;mso-position-horizontal:center;mso-position-horizontal-relative:page;mso-position-vertical:top;mso-position-vertical-relative:page;mso-width-percent:1000;mso-height-percent:925;mso-height-relative:top-margin-area" coordorigin="8,9" coordsize="15823,1439" o:gfxdata="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">
               <v:shapetype id="_x0000_t32" coordsize="21600,21600" o:spt="32" o:oned="t" path="m,l21600,21600e" filled="f">
                 <v:path arrowok="t" fillok="f" o:connecttype="none"/>
                 <o:lock v:ext="edit" shapetype="t"/>
@@ -8352,7 +8098,7 @@
         </mc:Choice>
         <mc:Fallback>
           <w:pict>
-            <v:rect w14:anchorId="500E7161" id="Rectángulo 471" o:spid="_x0000_s1026" style="position:absolute;margin-left:0;margin-top:0;width:7.15pt;height:64.8pt;z-index:251660800;visibility:visible;mso-wrap-style:square;mso-width-percent:0;mso-height-percent:900;mso-wrap-distance-left:9pt;mso-wrap-distance-top:0;mso-wrap-distance-right:9pt;mso-wrap-distance-bottom:0;mso-position-horizontal:center;mso-position-horizontal-relative:right-margin-area;mso-position-vertical:top;mso-position-vertical-relative:page;mso-width-percent:0;mso-height-percent:900;mso-width-relative:page;mso-height-relative:top-margin-area;v-text-anchor:top" o:gfxdata="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" fillcolor="#8db3e2 [1311]" strokecolor="#4f81bd [3204]">
+            <v:rect w14:anchorId="52B85438" id="Rectángulo 471" o:spid="_x0000_s1026" style="position:absolute;margin-left:0;margin-top:0;width:7.15pt;height:64.8pt;z-index:251660800;visibility:visible;mso-wrap-style:square;mso-width-percent:0;mso-height-percent:900;mso-wrap-distance-left:9pt;mso-wrap-distance-top:0;mso-wrap-distance-right:9pt;mso-wrap-distance-bottom:0;mso-position-horizontal:center;mso-position-horizontal-relative:right-margin-area;mso-position-vertical:top;mso-position-vertical-relative:page;mso-width-percent:0;mso-height-percent:900;mso-width-relative:page;mso-height-relative:top-margin-area;v-text-anchor:top" o:gfxdata="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" fillcolor="#8db3e2 [1311]" strokecolor="#4f81bd [3204]">
               <v:fill r:id="rId1" o:title="" color2="white [3212]" type="pattern"/>
               <w10:wrap anchorx="margin" anchory="page"/>
             </v:rect>
@@ -8435,7 +8181,7 @@
         </mc:Choice>
         <mc:Fallback>
           <w:pict>
-            <v:rect w14:anchorId="2F583490" id="Rectángulo 472" o:spid="_x0000_s1026" style="position:absolute;margin-left:0;margin-top:0;width:7.15pt;height:64.8pt;z-index:251653632;visibility:visible;mso-wrap-style:square;mso-width-percent:0;mso-height-percent:900;mso-wrap-distance-left:9pt;mso-wrap-distance-top:0;mso-wrap-distance-right:9pt;mso-wrap-distance-bottom:0;mso-position-horizontal:center;mso-position-horizontal-relative:left-margin-area;mso-position-vertical:top;mso-position-vertical-relative:page;mso-width-percent:0;mso-height-percent:900;mso-width-relative:page;mso-height-relative:top-margin-area;v-text-anchor:top" o:gfxdata="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" fillcolor="#8db3e2 [1311]" strokecolor="#4f81bd [3204]">
+            <v:rect w14:anchorId="5C18FD72" id="Rectángulo 472" o:spid="_x0000_s1026" style="position:absolute;margin-left:0;margin-top:0;width:7.15pt;height:64.8pt;z-index:251653632;visibility:visible;mso-wrap-style:square;mso-width-percent:0;mso-height-percent:900;mso-wrap-distance-left:9pt;mso-wrap-distance-top:0;mso-wrap-distance-right:9pt;mso-wrap-distance-bottom:0;mso-position-horizontal:center;mso-position-horizontal-relative:left-margin-area;mso-position-vertical:top;mso-position-vertical-relative:page;mso-width-percent:0;mso-height-percent:900;mso-width-relative:page;mso-height-relative:top-margin-area;v-text-anchor:top" o:gfxdata="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" fillcolor="#8db3e2 [1311]" strokecolor="#4f81bd [3204]">
               <v:fill r:id="rId2" o:title="" color2="white [3212]" type="pattern"/>
               <w10:wrap anchorx="margin" anchory="page"/>
             </v:rect>
@@ -13423,7 +13169,7 @@
 </file>
 
 <file path=customXml/itemProps1.xml><?xml version="1.0" encoding="utf-8"?>
-<ds:datastoreItem xmlns:ds="http://schemas.openxmlformats.org/officeDocument/2006/customXml" ds:itemID="{1A161FA0-B6C1-49FD-BC01-591970221A88}">
+<ds:datastoreItem xmlns:ds="http://schemas.openxmlformats.org/officeDocument/2006/customXml" ds:itemID="{07BB4775-E777-47BF-9A3A-4C09C69B9D18}">
   <ds:schemaRefs>
     <ds:schemaRef ds:uri="http://schemas.openxmlformats.org/officeDocument/2006/bibliography"/>
   </ds:schemaRefs>

</xml_diff>

<commit_message>
Version previa a la modificacion de Bismarck
Documento previo a las modificaciones de Bismarck para el documento, con
todos los diagramas.
</commit_message>
<xml_diff>
--- a/Proyecto de Grado.docx
+++ b/Proyecto de Grado.docx
@@ -2665,7 +2665,19 @@
         <w:rPr>
           <w:lang w:val="es-MX"/>
         </w:rPr>
-        <w:t xml:space="preserve"> propietarios, visitas, vehículos,</w:t>
+        <w:t xml:space="preserve"> </w:t>
+      </w:r>
+      <w:r>
+        <w:rPr>
+          <w:lang w:val="es-MX"/>
+        </w:rPr>
+        <w:t>conductores</w:t>
+      </w:r>
+      <w:r>
+        <w:rPr>
+          <w:lang w:val="es-MX"/>
+        </w:rPr>
+        <w:t>, visitas, vehículos,</w:t>
       </w:r>
       <w:r>
         <w:rPr>
@@ -2677,7 +2689,19 @@
         <w:rPr>
           <w:lang w:val="es-MX"/>
         </w:rPr>
-        <w:t>; este sistema emite notificaciones, alertas, avisos a diferentes niveles para los propietarios de vehículos, así como también para los diferentes guardias existentes, también contempla la generación de reportes de manera dinámica, como resultados de todo el control de acceso vehicular al entorno.</w:t>
+        <w:t xml:space="preserve">; este sistema emite notificaciones, alertas, avisos a diferentes niveles para los </w:t>
+      </w:r>
+      <w:r>
+        <w:rPr>
+          <w:lang w:val="es-MX"/>
+        </w:rPr>
+        <w:t>conductores</w:t>
+      </w:r>
+      <w:r>
+        <w:rPr>
+          <w:lang w:val="es-MX"/>
+        </w:rPr>
+        <w:t xml:space="preserve"> de vehículos, así como también para los diferentes guardias existentes, también contempla la generación de reportes de manera dinámica, como resultados de todo el control de acceso vehicular al entorno.</w:t>
       </w:r>
     </w:p>
     <w:p>
@@ -6191,6 +6215,8 @@
           <w:lang w:val="es-MX"/>
         </w:rPr>
       </w:pPr>
+      <w:bookmarkStart w:id="8" w:name="_GoBack"/>
+      <w:bookmarkEnd w:id="8"/>
     </w:p>
     <w:p>
       <w:pPr>
@@ -6271,7 +6297,7 @@
           <w:lang w:val="es-MX"/>
         </w:rPr>
       </w:pPr>
-      <w:bookmarkStart w:id="8" w:name="_Toc388356971"/>
+      <w:bookmarkStart w:id="9" w:name="_Toc388356971"/>
       <w:r>
         <w:rPr>
           <w:lang w:val="es-MX"/>
@@ -6279,7 +6305,7 @@
         <w:lastRenderedPageBreak/>
         <w:t>OBJETIVOS</w:t>
       </w:r>
-      <w:bookmarkEnd w:id="8"/>
+      <w:bookmarkEnd w:id="9"/>
     </w:p>
     <w:p>
       <w:pPr>
@@ -6295,14 +6321,14 @@
           <w:lang w:val="es-MX"/>
         </w:rPr>
       </w:pPr>
-      <w:bookmarkStart w:id="9" w:name="_Toc388356972"/>
+      <w:bookmarkStart w:id="10" w:name="_Toc388356972"/>
       <w:r>
         <w:rPr>
           <w:lang w:val="es-MX"/>
         </w:rPr>
         <w:t>OBJETIVO GENERAL</w:t>
       </w:r>
-      <w:bookmarkEnd w:id="9"/>
+      <w:bookmarkEnd w:id="10"/>
     </w:p>
     <w:p>
       <w:pPr>
@@ -6377,7 +6403,7 @@
           <w:lang w:val="es-MX"/>
         </w:rPr>
       </w:pPr>
-      <w:bookmarkStart w:id="10" w:name="_Toc388356973"/>
+      <w:bookmarkStart w:id="11" w:name="_Toc388356973"/>
       <w:r>
         <w:rPr>
           <w:lang w:val="es-MX"/>
@@ -6402,7 +6428,7 @@
         </w:rPr>
         <w:t>S</w:t>
       </w:r>
-      <w:bookmarkEnd w:id="10"/>
+      <w:bookmarkEnd w:id="11"/>
     </w:p>
     <w:p>
       <w:pPr>
@@ -7041,7 +7067,7 @@
           <w:lang w:val="es-MX"/>
         </w:rPr>
       </w:pPr>
-      <w:bookmarkStart w:id="11" w:name="_Toc388356974"/>
+      <w:bookmarkStart w:id="12" w:name="_Toc388356974"/>
       <w:r>
         <w:rPr>
           <w:lang w:val="es-MX"/>
@@ -7049,7 +7075,7 @@
         <w:lastRenderedPageBreak/>
         <w:t>ALCANCE</w:t>
       </w:r>
-      <w:bookmarkEnd w:id="11"/>
+      <w:bookmarkEnd w:id="12"/>
     </w:p>
     <w:p>
       <w:pPr>
@@ -7203,7 +7229,7 @@
           <w:lang w:val="es-MX"/>
         </w:rPr>
       </w:pPr>
-      <w:bookmarkStart w:id="12" w:name="_Toc388356975"/>
+      <w:bookmarkStart w:id="13" w:name="_Toc388356975"/>
       <w:r>
         <w:rPr>
           <w:lang w:val="es-MX"/>
@@ -7214,9 +7240,15 @@
         <w:rPr>
           <w:lang w:val="es-MX"/>
         </w:rPr>
-        <w:t xml:space="preserve"> de guardias</w:t>
-      </w:r>
-      <w:bookmarkEnd w:id="12"/>
+        <w:t xml:space="preserve"> de G</w:t>
+      </w:r>
+      <w:r>
+        <w:rPr>
+          <w:lang w:val="es-MX"/>
+        </w:rPr>
+        <w:t>uardias</w:t>
+      </w:r>
+      <w:bookmarkEnd w:id="13"/>
     </w:p>
     <w:p>
       <w:pPr>
@@ -7353,7 +7385,7 @@
           <w:lang w:val="es-MX"/>
         </w:rPr>
       </w:pPr>
-      <w:bookmarkStart w:id="13" w:name="_Toc388356976"/>
+      <w:bookmarkStart w:id="14" w:name="_Toc388356976"/>
       <w:r>
         <w:rPr>
           <w:lang w:val="es-MX"/>
@@ -7367,7 +7399,7 @@
         </w:rPr>
         <w:t xml:space="preserve"> de los Datos</w:t>
       </w:r>
-      <w:bookmarkEnd w:id="13"/>
+      <w:bookmarkEnd w:id="14"/>
     </w:p>
     <w:p>
       <w:pPr>
@@ -7393,7 +7425,7 @@
         <w:rPr>
           <w:lang w:val="es-MX"/>
         </w:rPr>
-        <w:t>propietarios</w:t>
+        <w:t>conductores</w:t>
       </w:r>
       <w:r>
         <w:rPr>
@@ -7498,7 +7530,19 @@
         <w:rPr>
           <w:lang w:val="es-MX"/>
         </w:rPr>
-        <w:t xml:space="preserve"> propietario del vehículo, número de placa, marca, modelo y una foto del vehículo.</w:t>
+        <w:t xml:space="preserve"> </w:t>
+      </w:r>
+      <w:r>
+        <w:rPr>
+          <w:lang w:val="es-MX"/>
+        </w:rPr>
+        <w:t>conductores</w:t>
+      </w:r>
+      <w:r>
+        <w:rPr>
+          <w:lang w:val="es-MX"/>
+        </w:rPr>
+        <w:t xml:space="preserve"> del vehículo, número de placa, marca, modelo y una foto del vehículo.</w:t>
       </w:r>
       <w:r>
         <w:rPr>
@@ -7580,7 +7624,14 @@
           <w:b/>
           <w:lang w:val="es-MX"/>
         </w:rPr>
-        <w:t xml:space="preserve"> Propietarios</w:t>
+        <w:t xml:space="preserve"> </w:t>
+      </w:r>
+      <w:r>
+        <w:rPr>
+          <w:b/>
+          <w:lang w:val="es-MX"/>
+        </w:rPr>
+        <w:t>Conductores</w:t>
       </w:r>
     </w:p>
     <w:p>
@@ -7613,7 +7664,19 @@
         <w:rPr>
           <w:lang w:val="es-MX"/>
         </w:rPr>
-        <w:t xml:space="preserve">parametrizarse datos sobre los propietarios de los vehículos, o personas permitidas para poder </w:t>
+        <w:t xml:space="preserve">parametrizarse datos sobre los </w:t>
+      </w:r>
+      <w:r>
+        <w:rPr>
+          <w:lang w:val="es-MX"/>
+        </w:rPr>
+        <w:t>conductores</w:t>
+      </w:r>
+      <w:r>
+        <w:rPr>
+          <w:lang w:val="es-MX"/>
+        </w:rPr>
+        <w:t xml:space="preserve"> de los vehículos, o personas permitidas para poder </w:t>
       </w:r>
       <w:r>
         <w:rPr>
@@ -7646,19 +7709,55 @@
         <w:rPr>
           <w:lang w:val="es-MX"/>
         </w:rPr>
-        <w:t>Las acciones posibles de realizar sobre los propietarios es registrarlo, modificarlos, eliminarlos, y buscar datos de los propietarios. Los datos necesarios para cada propietario son los siguientes:</w:t>
-      </w:r>
-      <w:r>
-        <w:rPr>
-          <w:lang w:val="es-MX"/>
-        </w:rPr>
-        <w:t xml:space="preserve"> número de documento de identidad, nombres, apellidos, sexo, </w:t>
-      </w:r>
-      <w:r>
-        <w:rPr>
-          <w:lang w:val="es-MX"/>
-        </w:rPr>
-        <w:t xml:space="preserve">número de licencia de conducir </w:t>
+        <w:t xml:space="preserve">Las acciones posibles de realizar sobre los </w:t>
+      </w:r>
+      <w:r>
+        <w:rPr>
+          <w:lang w:val="es-MX"/>
+        </w:rPr>
+        <w:t>conductores</w:t>
+      </w:r>
+      <w:r>
+        <w:rPr>
+          <w:lang w:val="es-MX"/>
+        </w:rPr>
+        <w:t xml:space="preserve"> es registrarlo, modificarlos, eliminarlos, y buscar datos de los </w:t>
+      </w:r>
+      <w:r>
+        <w:rPr>
+          <w:lang w:val="es-MX"/>
+        </w:rPr>
+        <w:t>conductores</w:t>
+      </w:r>
+      <w:r>
+        <w:rPr>
+          <w:lang w:val="es-MX"/>
+        </w:rPr>
+        <w:t xml:space="preserve">. Los datos necesarios para cada </w:t>
+      </w:r>
+      <w:r>
+        <w:rPr>
+          <w:lang w:val="es-MX"/>
+        </w:rPr>
+        <w:t>conductor</w:t>
+      </w:r>
+      <w:r>
+        <w:rPr>
+          <w:lang w:val="es-MX"/>
+        </w:rPr>
+        <w:t xml:space="preserve"> son los siguientes:</w:t>
+      </w:r>
+      <w:r>
+        <w:rPr>
+          <w:lang w:val="es-MX"/>
+        </w:rPr>
+        <w:t xml:space="preserve"> número de documento de identidad, nombres, apellidos</w:t>
+      </w:r>
+      <w:r>
+        <w:rPr>
+          <w:lang w:val="es-MX"/>
+        </w:rPr>
+        <w:t xml:space="preserve"> </w:t>
       </w:r>
       <w:r>
         <w:rPr>
@@ -7679,7 +7778,19 @@
         <w:rPr>
           <w:lang w:val="es-MX"/>
         </w:rPr>
-        <w:t xml:space="preserve">Cada propietario </w:t>
+        <w:t xml:space="preserve">Cada </w:t>
+      </w:r>
+      <w:r>
+        <w:rPr>
+          <w:lang w:val="es-MX"/>
+        </w:rPr>
+        <w:t>conductor</w:t>
+      </w:r>
+      <w:r>
+        <w:rPr>
+          <w:lang w:val="es-MX"/>
+        </w:rPr>
+        <w:t xml:space="preserve"> </w:t>
       </w:r>
       <w:r>
         <w:rPr>
@@ -7922,14 +8033,14 @@
           <w:lang w:val="es-MX"/>
         </w:rPr>
       </w:pPr>
-      <w:bookmarkStart w:id="14" w:name="_Toc388356977"/>
+      <w:bookmarkStart w:id="15" w:name="_Toc388356977"/>
       <w:r>
         <w:rPr>
           <w:lang w:val="es-MX"/>
         </w:rPr>
         <w:t>Generación de Informes y Reportes</w:t>
       </w:r>
-      <w:bookmarkEnd w:id="14"/>
+      <w:bookmarkEnd w:id="15"/>
     </w:p>
     <w:p>
       <w:pPr>
@@ -8005,7 +8116,31 @@
         <w:rPr>
           <w:lang w:val="es-MX"/>
         </w:rPr>
-        <w:t>Se debe generar un informe en el que se muestre todos los vehículos que tiene un propietario con sus datos del vehículo y el propietario.</w:t>
+        <w:t>Se debe generar un informe en el que se muestre t</w:t>
+      </w:r>
+      <w:r>
+        <w:rPr>
+          <w:lang w:val="es-MX"/>
+        </w:rPr>
+        <w:t xml:space="preserve">odos los vehículos que tiene asociado un conductor </w:t>
+      </w:r>
+      <w:r>
+        <w:rPr>
+          <w:lang w:val="es-MX"/>
+        </w:rPr>
+        <w:t xml:space="preserve">con sus datos del vehículo y el </w:t>
+      </w:r>
+      <w:r>
+        <w:rPr>
+          <w:lang w:val="es-MX"/>
+        </w:rPr>
+        <w:t>conductor</w:t>
+      </w:r>
+      <w:r>
+        <w:rPr>
+          <w:lang w:val="es-MX"/>
+        </w:rPr>
+        <w:t>.</w:t>
       </w:r>
     </w:p>
     <w:p>
@@ -8133,7 +8268,7 @@
           <w:lang w:val="es-MX"/>
         </w:rPr>
       </w:pPr>
-      <w:bookmarkStart w:id="15" w:name="_Toc388356978"/>
+      <w:bookmarkStart w:id="16" w:name="_Toc388356978"/>
       <w:r>
         <w:rPr>
           <w:lang w:val="es-MX"/>
@@ -8146,7 +8281,7 @@
         </w:rPr>
         <w:t xml:space="preserve"> por Tranca</w:t>
       </w:r>
-      <w:bookmarkEnd w:id="15"/>
+      <w:bookmarkEnd w:id="16"/>
     </w:p>
     <w:p>
       <w:pPr>
@@ -8226,7 +8361,19 @@
         <w:rPr>
           <w:lang w:val="es-MX"/>
         </w:rPr>
-        <w:t>el sistema debe reconocer al vehículo del propietario, y verificar que dicho vehículo pertenece al lugar</w:t>
+        <w:t xml:space="preserve">el sistema debe reconocer al </w:t>
+      </w:r>
+      <w:r>
+        <w:rPr>
+          <w:lang w:val="es-MX"/>
+        </w:rPr>
+        <w:t>vehículo</w:t>
+      </w:r>
+      <w:r>
+        <w:rPr>
+          <w:lang w:val="es-MX"/>
+        </w:rPr>
+        <w:t>, y verificar que dicho vehículo pertenece al lugar</w:t>
       </w:r>
       <w:r>
         <w:rPr>
@@ -8247,7 +8394,19 @@
         <w:rPr>
           <w:lang w:val="es-MX"/>
         </w:rPr>
-        <w:t>Cuando el vehículo llega a la  tranca, ya sea para ingresar o salir, se debe reconocer sus datos, buscarlos entre los registros de vehículos existentes en el entorno, y se puede dar la situación de que se encuentre o no, en caso de que no se encuentre información del vehículo entonces es una visita. Posterior a encontrar los datos del vehículo, se procede a abrir la tranca para que el vehículo pueda pasar, registrando información del ingreso o salida que se está realizando y posteriormente cerrar la tranca. La información necesaria por cada ingreso o salida de vehículo es: fecha y hora, placa del vehículo, datos del propietario que está manejando el veh</w:t>
+        <w:t xml:space="preserve">Cuando el vehículo llega a la  tranca, ya sea para ingresar o salir, se debe reconocer sus datos, buscarlos entre los registros de vehículos existentes en el entorno, y se puede dar la situación de que se encuentre o no, en caso de que no se encuentre información del vehículo entonces es una visita. Posterior a encontrar los datos del vehículo, se procede a abrir la tranca para que el vehículo pueda pasar, registrando información del ingreso o salida que se está realizando y posteriormente cerrar la tranca. La información necesaria por cada ingreso o salida de vehículo es: fecha y hora, placa del vehículo, datos del </w:t>
+      </w:r>
+      <w:r>
+        <w:rPr>
+          <w:lang w:val="es-MX"/>
+        </w:rPr>
+        <w:t>conductor</w:t>
+      </w:r>
+      <w:r>
+        <w:rPr>
+          <w:lang w:val="es-MX"/>
+        </w:rPr>
+        <w:t xml:space="preserve"> que está manejando el veh</w:t>
       </w:r>
       <w:r>
         <w:rPr>
@@ -8484,14 +8643,14 @@
           <w:lang w:val="es-MX"/>
         </w:rPr>
       </w:pPr>
-      <w:bookmarkStart w:id="16" w:name="_Toc388356979"/>
+      <w:bookmarkStart w:id="17" w:name="_Toc388356979"/>
       <w:r>
         <w:rPr>
           <w:lang w:val="es-MX"/>
         </w:rPr>
         <w:t>Medidas de Seguridad</w:t>
       </w:r>
-      <w:bookmarkEnd w:id="16"/>
+      <w:bookmarkEnd w:id="17"/>
     </w:p>
     <w:p>
       <w:pPr>
@@ -8575,7 +8734,19 @@
         <w:rPr>
           <w:lang w:val="es-MX"/>
         </w:rPr>
-        <w:t xml:space="preserve">e incluso a los propietarios </w:t>
+        <w:t xml:space="preserve">e incluso a los </w:t>
+      </w:r>
+      <w:r>
+        <w:rPr>
+          <w:lang w:val="es-MX"/>
+        </w:rPr>
+        <w:t>conductores</w:t>
+      </w:r>
+      <w:r>
+        <w:rPr>
+          <w:lang w:val="es-MX"/>
+        </w:rPr>
+        <w:t xml:space="preserve"> </w:t>
       </w:r>
       <w:r>
         <w:rPr>
@@ -8652,7 +8823,31 @@
         <w:rPr>
           <w:lang w:val="es-MX"/>
         </w:rPr>
-        <w:t>Los propietarios de vehículos del entorno, deben tener la posibilidad de recibir avisos cuando sus vehículos estén ingresando o saliendo, y estos mismos tomarán las medidas acorde a la situación que se esté presentando, por ejemplo: para el caso en los propietarios no lo están manejando el vehículo y no tiene que haber nadie manejándolo, entonces puede ser el caso de robo del motorizado.</w:t>
+        <w:t xml:space="preserve">Los </w:t>
+      </w:r>
+      <w:r>
+        <w:rPr>
+          <w:lang w:val="es-MX"/>
+        </w:rPr>
+        <w:t>conductores</w:t>
+      </w:r>
+      <w:r>
+        <w:rPr>
+          <w:lang w:val="es-MX"/>
+        </w:rPr>
+        <w:t xml:space="preserve"> de vehículos del entorno, deben tener la posibilidad de recibir avisos cuando sus vehículos estén ingresando o saliendo, y estos mismos tomarán las medidas acorde a la situación que se esté presentando, por ejemplo: para el caso en los </w:t>
+      </w:r>
+      <w:r>
+        <w:rPr>
+          <w:lang w:val="es-MX"/>
+        </w:rPr>
+        <w:t>conductores</w:t>
+      </w:r>
+      <w:r>
+        <w:rPr>
+          <w:lang w:val="es-MX"/>
+        </w:rPr>
+        <w:t xml:space="preserve"> no lo están manejando el vehículo y no tiene que haber nadie manejándolo, entonces puede ser el caso de robo del motorizado.</w:t>
       </w:r>
     </w:p>
     <w:p>
@@ -8667,7 +8862,19 @@
         <w:rPr>
           <w:lang w:val="es-MX"/>
         </w:rPr>
-        <w:t>Así mismo los propietarios tienen la misma opción de lanzar alarmas desde el mismo m</w:t>
+        <w:t xml:space="preserve">Así mismo los </w:t>
+      </w:r>
+      <w:r>
+        <w:rPr>
+          <w:lang w:val="es-MX"/>
+        </w:rPr>
+        <w:t>conductores</w:t>
+      </w:r>
+      <w:r>
+        <w:rPr>
+          <w:lang w:val="es-MX"/>
+        </w:rPr>
+        <w:t xml:space="preserve"> tienen la misma opción de lanzar alarmas desde el mismo m</w:t>
       </w:r>
       <w:r>
         <w:rPr>
@@ -8688,7 +8895,19 @@
         <w:rPr>
           <w:lang w:val="es-MX"/>
         </w:rPr>
-        <w:t xml:space="preserve">Cuando el vehículo del propietario llega a la tranca, debe haber un tiempo máximo para que el propietario responda la notificación, en caso de que no apruebe el </w:t>
+        <w:t xml:space="preserve">Cuando el vehículo llega a la tranca, debe haber un tiempo máximo para que el </w:t>
+      </w:r>
+      <w:r>
+        <w:rPr>
+          <w:lang w:val="es-MX"/>
+        </w:rPr>
+        <w:t>conductor</w:t>
+      </w:r>
+      <w:r>
+        <w:rPr>
+          <w:lang w:val="es-MX"/>
+        </w:rPr>
+        <w:t xml:space="preserve"> responda la notificación, en caso de que no apruebe el </w:t>
       </w:r>
       <w:r>
         <w:rPr>
@@ -8741,7 +8960,19 @@
         <w:rPr>
           <w:lang w:val="es-MX"/>
         </w:rPr>
-        <w:t>. También cualquier persona en el lugar debe poder advertir a otros propietarios o a los guardias sobre algún hecho que se requiera comunicar.</w:t>
+        <w:t xml:space="preserve">. También cualquier persona en el lugar debe poder advertir a otros </w:t>
+      </w:r>
+      <w:r>
+        <w:rPr>
+          <w:lang w:val="es-MX"/>
+        </w:rPr>
+        <w:t>conductores</w:t>
+      </w:r>
+      <w:r>
+        <w:rPr>
+          <w:lang w:val="es-MX"/>
+        </w:rPr>
+        <w:t xml:space="preserve"> o a los guardias sobre algún hecho que se requiera comunicar.</w:t>
       </w:r>
     </w:p>
     <w:p>
@@ -8805,7 +9036,7 @@
           <w:lang w:val="es-MX"/>
         </w:rPr>
       </w:pPr>
-      <w:bookmarkStart w:id="17" w:name="_Toc388356980"/>
+      <w:bookmarkStart w:id="18" w:name="_Toc388356980"/>
       <w:r>
         <w:rPr>
           <w:lang w:val="es-MX"/>
@@ -8813,7 +9044,7 @@
         <w:lastRenderedPageBreak/>
         <w:t>TECNOLOGÍA PARA EL DESARROLLO DEL SOFTWARE</w:t>
       </w:r>
-      <w:bookmarkEnd w:id="17"/>
+      <w:bookmarkEnd w:id="18"/>
     </w:p>
     <w:p>
       <w:pPr>
@@ -8822,14 +9053,14 @@
           <w:lang w:val="es-MX"/>
         </w:rPr>
       </w:pPr>
-      <w:bookmarkStart w:id="18" w:name="_Toc388356981"/>
+      <w:bookmarkStart w:id="19" w:name="_Toc388356981"/>
       <w:r>
         <w:rPr>
           <w:lang w:val="es-MX"/>
         </w:rPr>
         <w:t>Estrategias</w:t>
       </w:r>
-      <w:bookmarkEnd w:id="18"/>
+      <w:bookmarkEnd w:id="19"/>
     </w:p>
     <w:p>
       <w:pPr>
@@ -9080,14 +9311,14 @@
           <w:lang w:val="es-MX"/>
         </w:rPr>
       </w:pPr>
-      <w:bookmarkStart w:id="19" w:name="_Toc388356982"/>
+      <w:bookmarkStart w:id="20" w:name="_Toc388356982"/>
       <w:r>
         <w:rPr>
           <w:lang w:val="es-MX"/>
         </w:rPr>
         <w:t>Métodos</w:t>
       </w:r>
-      <w:bookmarkEnd w:id="19"/>
+      <w:bookmarkEnd w:id="20"/>
     </w:p>
     <w:p>
       <w:pPr>
@@ -9652,14 +9883,14 @@
           <w:lang w:val="es-MX"/>
         </w:rPr>
       </w:pPr>
-      <w:bookmarkStart w:id="20" w:name="_Toc388356983"/>
+      <w:bookmarkStart w:id="21" w:name="_Toc388356983"/>
       <w:r>
         <w:rPr>
           <w:lang w:val="es-MX"/>
         </w:rPr>
         <w:t>Herramientas</w:t>
       </w:r>
-      <w:bookmarkEnd w:id="20"/>
+      <w:bookmarkEnd w:id="21"/>
     </w:p>
     <w:p>
       <w:pPr>
@@ -10504,7 +10735,7 @@
           <w:lang w:val="es-MX"/>
         </w:rPr>
       </w:pPr>
-      <w:bookmarkStart w:id="21" w:name="_Toc388356984"/>
+      <w:bookmarkStart w:id="22" w:name="_Toc388356984"/>
       <w:r>
         <w:rPr>
           <w:lang w:val="es-MX"/>
@@ -10512,7 +10743,7 @@
         <w:lastRenderedPageBreak/>
         <w:t>BIBLIOGRAFÍA</w:t>
       </w:r>
-      <w:bookmarkEnd w:id="21"/>
+      <w:bookmarkEnd w:id="22"/>
     </w:p>
     <w:p>
       <w:pPr>
@@ -11262,7 +11493,7 @@
           <w:lang w:val="es-MX"/>
         </w:rPr>
       </w:pPr>
-      <w:bookmarkStart w:id="22" w:name="_Toc388356985"/>
+      <w:bookmarkStart w:id="23" w:name="_Toc388356985"/>
       <w:r>
         <w:rPr>
           <w:lang w:val="es-MX"/>
@@ -11270,7 +11501,7 @@
         <w:lastRenderedPageBreak/>
         <w:t>ANEXOS</w:t>
       </w:r>
-      <w:bookmarkEnd w:id="22"/>
+      <w:bookmarkEnd w:id="23"/>
     </w:p>
     <w:p>
       <w:pPr>
@@ -15813,8 +16044,6 @@
         </w:rPr>
         <w:t>S</w:t>
       </w:r>
-      <w:bookmarkStart w:id="23" w:name="_GoBack"/>
-      <w:bookmarkEnd w:id="23"/>
       <w:r>
         <w:rPr>
           <w:lang w:val="es-ES"/>
@@ -17491,7 +17720,7 @@
     </w:p>
     <w:p>
       <w:pPr>
-        <w:ind w:left="576"/>
+        <w:ind w:left="576" w:firstLine="720"/>
         <w:rPr>
           <w:lang w:val="es-ES"/>
         </w:rPr>
@@ -17559,7 +17788,7 @@
     </w:p>
     <w:p>
       <w:pPr>
-        <w:ind w:left="576"/>
+        <w:ind w:left="576" w:firstLine="720"/>
         <w:rPr>
           <w:lang w:val="es-ES"/>
         </w:rPr>
@@ -17601,7 +17830,7 @@
     </w:p>
     <w:p>
       <w:pPr>
-        <w:ind w:left="576"/>
+        <w:ind w:left="576" w:firstLine="720"/>
         <w:rPr>
           <w:lang w:val="es-ES"/>
         </w:rPr>
@@ -18182,6 +18411,7 @@
     </w:p>
     <w:p>
       <w:pPr>
+        <w:ind w:left="576" w:firstLine="720"/>
         <w:rPr>
           <w:lang w:val="es-ES"/>
         </w:rPr>
@@ -18196,20 +18426,14 @@
         <w:rPr>
           <w:lang w:val="es-ES"/>
         </w:rPr>
+        <w:lastRenderedPageBreak/>
         <w:t>c</w:t>
       </w:r>
       <w:r>
         <w:rPr>
           <w:lang w:val="es-ES"/>
         </w:rPr>
-        <w:t xml:space="preserve">onfiguración es un </w:t>
-      </w:r>
-      <w:r>
-        <w:rPr>
-          <w:lang w:val="es-ES"/>
-        </w:rPr>
-        <w:lastRenderedPageBreak/>
-        <w:t xml:space="preserve">conjunto de Interfaces, donde cada Interfaz especifica qué partes del hardware del dispositivo se comunican con el sistema, donde cada una de estas partes de hardware se denomina </w:t>
+        <w:t xml:space="preserve">onfiguración es un conjunto de Interfaces, donde cada Interfaz especifica qué partes del hardware del dispositivo se comunican con el sistema, donde cada una de estas partes de hardware se denomina </w:t>
       </w:r>
       <w:proofErr w:type="spellStart"/>
       <w:r>
@@ -18256,6 +18480,7 @@
     </w:p>
     <w:p>
       <w:pPr>
+        <w:ind w:left="576" w:firstLine="720"/>
         <w:rPr>
           <w:lang w:val="es-ES"/>
         </w:rPr>
@@ -18381,6 +18606,7 @@
     </w:p>
     <w:p>
       <w:pPr>
+        <w:ind w:left="576" w:firstLine="720"/>
         <w:rPr>
           <w:lang w:val="es-ES"/>
         </w:rPr>
@@ -18464,6 +18690,7 @@
     </w:p>
     <w:p>
       <w:pPr>
+        <w:ind w:left="576" w:firstLine="720"/>
         <w:rPr>
           <w:lang w:val="es-ES"/>
         </w:rPr>
@@ -18495,6 +18722,7 @@
     </w:p>
     <w:p>
       <w:pPr>
+        <w:ind w:left="576" w:firstLine="720"/>
         <w:rPr>
           <w:lang w:val="es-ES"/>
         </w:rPr>
@@ -18511,6 +18739,7 @@
     </w:p>
     <w:p>
       <w:pPr>
+        <w:ind w:left="576" w:firstLine="720"/>
         <w:rPr>
           <w:rFonts w:cs="Times New Roman"/>
           <w:color w:val="000000"/>
@@ -18566,6 +18795,7 @@
         <w:rPr>
           <w:lang w:val="es-ES"/>
         </w:rPr>
+        <w:lastRenderedPageBreak/>
         <w:t>Consumo de energía expresada en unidades de Carga</w:t>
       </w:r>
       <w:r>
@@ -18598,7 +18828,6 @@
         <w:rPr>
           <w:lang w:val="es-ES"/>
         </w:rPr>
-        <w:lastRenderedPageBreak/>
         <w:t>Número</w:t>
       </w:r>
       <w:r>
@@ -18716,6 +18945,7 @@
     </w:p>
     <w:p>
       <w:pPr>
+        <w:ind w:left="720" w:firstLine="720"/>
         <w:rPr>
           <w:rFonts w:cs="Times New Roman"/>
           <w:color w:val="000000"/>
@@ -18831,7 +19061,7 @@
         <w:noProof/>
         <w:lang w:val="es-ES"/>
       </w:rPr>
-      <w:t>42</w:t>
+      <w:t>4</w:t>
     </w:r>
     <w:r>
       <w:rPr>
@@ -20328,7 +20558,7 @@
       <w:lvlText w:val=""/>
       <w:lvlJc w:val="left"/>
       <w:pPr>
-        <w:ind w:left="720" w:hanging="360"/>
+        <w:ind w:left="2344" w:hanging="360"/>
       </w:pPr>
       <w:rPr>
         <w:rFonts w:ascii="Symbol" w:hAnsi="Symbol" w:hint="default"/>
@@ -20340,7 +20570,7 @@
       <w:lvlText w:val="o"/>
       <w:lvlJc w:val="left"/>
       <w:pPr>
-        <w:ind w:left="1440" w:hanging="360"/>
+        <w:ind w:left="3064" w:hanging="360"/>
       </w:pPr>
       <w:rPr>
         <w:rFonts w:ascii="Courier New" w:hAnsi="Courier New" w:cs="Courier New" w:hint="default"/>
@@ -20352,7 +20582,7 @@
       <w:lvlText w:val=""/>
       <w:lvlJc w:val="left"/>
       <w:pPr>
-        <w:ind w:left="2160" w:hanging="360"/>
+        <w:ind w:left="3784" w:hanging="360"/>
       </w:pPr>
       <w:rPr>
         <w:rFonts w:ascii="Wingdings" w:hAnsi="Wingdings" w:hint="default"/>
@@ -20364,7 +20594,7 @@
       <w:lvlText w:val=""/>
       <w:lvlJc w:val="left"/>
       <w:pPr>
-        <w:ind w:left="2880" w:hanging="360"/>
+        <w:ind w:left="4504" w:hanging="360"/>
       </w:pPr>
       <w:rPr>
         <w:rFonts w:ascii="Symbol" w:hAnsi="Symbol" w:hint="default"/>
@@ -20376,7 +20606,7 @@
       <w:lvlText w:val="o"/>
       <w:lvlJc w:val="left"/>
       <w:pPr>
-        <w:ind w:left="3600" w:hanging="360"/>
+        <w:ind w:left="5224" w:hanging="360"/>
       </w:pPr>
       <w:rPr>
         <w:rFonts w:ascii="Courier New" w:hAnsi="Courier New" w:cs="Courier New" w:hint="default"/>
@@ -20388,7 +20618,7 @@
       <w:lvlText w:val=""/>
       <w:lvlJc w:val="left"/>
       <w:pPr>
-        <w:ind w:left="4320" w:hanging="360"/>
+        <w:ind w:left="5944" w:hanging="360"/>
       </w:pPr>
       <w:rPr>
         <w:rFonts w:ascii="Wingdings" w:hAnsi="Wingdings" w:hint="default"/>
@@ -20400,7 +20630,7 @@
       <w:lvlText w:val=""/>
       <w:lvlJc w:val="left"/>
       <w:pPr>
-        <w:ind w:left="5040" w:hanging="360"/>
+        <w:ind w:left="6664" w:hanging="360"/>
       </w:pPr>
       <w:rPr>
         <w:rFonts w:ascii="Symbol" w:hAnsi="Symbol" w:hint="default"/>
@@ -20412,7 +20642,7 @@
       <w:lvlText w:val="o"/>
       <w:lvlJc w:val="left"/>
       <w:pPr>
-        <w:ind w:left="5760" w:hanging="360"/>
+        <w:ind w:left="7384" w:hanging="360"/>
       </w:pPr>
       <w:rPr>
         <w:rFonts w:ascii="Courier New" w:hAnsi="Courier New" w:cs="Courier New" w:hint="default"/>
@@ -20424,7 +20654,7 @@
       <w:lvlText w:val=""/>
       <w:lvlJc w:val="left"/>
       <w:pPr>
-        <w:ind w:left="6480" w:hanging="360"/>
+        <w:ind w:left="8104" w:hanging="360"/>
       </w:pPr>
       <w:rPr>
         <w:rFonts w:ascii="Wingdings" w:hAnsi="Wingdings" w:hint="default"/>
@@ -24626,7 +24856,7 @@
 </file>
 
 <file path=customXml/itemProps1.xml><?xml version="1.0" encoding="utf-8"?>
-<ds:datastoreItem xmlns:ds="http://schemas.openxmlformats.org/officeDocument/2006/customXml" ds:itemID="{A24A6BAF-6171-4819-ACDD-C7DE6893356B}">
+<ds:datastoreItem xmlns:ds="http://schemas.openxmlformats.org/officeDocument/2006/customXml" ds:itemID="{B915AC3D-CFB2-4559-9A38-E80019280EE2}">
   <ds:schemaRefs>
     <ds:schemaRef ds:uri="http://schemas.openxmlformats.org/officeDocument/2006/bibliography"/>
   </ds:schemaRefs>

</xml_diff>